<commit_message>
started color scheme and added poke
</commit_message>
<xml_diff>
--- a/sources for jjpoke.docx
+++ b/sources for jjpoke.docx
@@ -23,6 +23,29 @@
         </w:r>
       </w:hyperlink>
     </w:p>
+    <w:p/>
+    <w:p>
+      <w:hyperlink r:id="rId6" w:history="1">
+        <w:r>
+          <w:rPr>
+            <w:rStyle w:val="Hyperlink"/>
+          </w:rPr>
+          <w:t>https://unsplash.com/photos/_aQZnmZTuvo</w:t>
+        </w:r>
+      </w:hyperlink>
+    </w:p>
+    <w:p/>
+    <w:p>
+      <w:hyperlink r:id="rId7" w:history="1">
+        <w:r>
+          <w:rPr>
+            <w:rStyle w:val="Hyperlink"/>
+          </w:rPr>
+          <w:t>https://unsplash.com/photos/Sekm9_nC2BM</w:t>
+        </w:r>
+      </w:hyperlink>
+    </w:p>
+    <w:p/>
     <w:p/>
     <w:p/>
     <w:p/>
@@ -155,6 +178,7 @@
     <w:lsdException w:name="HTML Sample" w:semiHidden="1" w:unhideWhenUsed="1"/>
     <w:lsdException w:name="HTML Typewriter" w:semiHidden="1" w:unhideWhenUsed="1"/>
     <w:lsdException w:name="HTML Variable" w:semiHidden="1" w:unhideWhenUsed="1"/>
+    <w:lsdException w:name="Normal Table" w:semiHidden="1" w:unhideWhenUsed="1"/>
     <w:lsdException w:name="annotation subject" w:semiHidden="1" w:unhideWhenUsed="1"/>
     <w:lsdException w:name="No List" w:semiHidden="1" w:unhideWhenUsed="1"/>
     <w:lsdException w:name="Outline List 1" w:semiHidden="1" w:unhideWhenUsed="1"/>
@@ -201,8 +225,10 @@
     <w:lsdException w:name="Table Subtle 2" w:semiHidden="1" w:unhideWhenUsed="1"/>
     <w:lsdException w:name="Table Web 1" w:semiHidden="1" w:unhideWhenUsed="1"/>
     <w:lsdException w:name="Table Web 2" w:semiHidden="1" w:unhideWhenUsed="1"/>
+    <w:lsdException w:name="Table Web 3" w:semiHidden="1" w:unhideWhenUsed="1"/>
     <w:lsdException w:name="Balloon Text" w:semiHidden="1" w:unhideWhenUsed="1"/>
     <w:lsdException w:name="Table Grid" w:uiPriority="39"/>
+    <w:lsdException w:name="Table Theme" w:semiHidden="1" w:unhideWhenUsed="1"/>
     <w:lsdException w:name="Placeholder Text" w:semiHidden="1"/>
     <w:lsdException w:name="No Spacing" w:uiPriority="1" w:qFormat="1"/>
     <w:lsdException w:name="Light Shading" w:uiPriority="60"/>

</xml_diff>

<commit_message>
added my slogan around the poke bowl
</commit_message>
<xml_diff>
--- a/sources for jjpoke.docx
+++ b/sources for jjpoke.docx
@@ -42,6 +42,28 @@
             <w:rStyle w:val="Hyperlink"/>
           </w:rPr>
           <w:t>https://unsplash.com/photos/Sekm9_nC2BM</w:t>
+        </w:r>
+      </w:hyperlink>
+    </w:p>
+    <w:p/>
+    <w:p>
+      <w:hyperlink r:id="rId8" w:history="1">
+        <w:r>
+          <w:rPr>
+            <w:rStyle w:val="Hyperlink"/>
+          </w:rPr>
+          <w:t>https://thenounproject.com/icon/fish-4753430/</w:t>
+        </w:r>
+      </w:hyperlink>
+    </w:p>
+    <w:p/>
+    <w:p>
+      <w:hyperlink r:id="rId9" w:history="1">
+        <w:r>
+          <w:rPr>
+            <w:rStyle w:val="Hyperlink"/>
+          </w:rPr>
+          <w:t>https://thenounproject.com/icon/stars-1053646/</w:t>
         </w:r>
       </w:hyperlink>
     </w:p>

</xml_diff>

<commit_message>
added name of restaurant and decorations
</commit_message>
<xml_diff>
--- a/sources for jjpoke.docx
+++ b/sources for jjpoke.docx
@@ -67,6 +67,18 @@
         </w:r>
       </w:hyperlink>
     </w:p>
+    <w:p/>
+    <w:p>
+      <w:hyperlink r:id="rId10" w:history="1">
+        <w:r>
+          <w:rPr>
+            <w:rStyle w:val="Hyperlink"/>
+          </w:rPr>
+          <w:t>https://thenounproject.com/icon/boba-3906630/</w:t>
+        </w:r>
+      </w:hyperlink>
+    </w:p>
+    <w:p/>
     <w:p/>
     <w:p/>
     <w:p/>

</xml_diff>

<commit_message>
final copy of the flyer
</commit_message>
<xml_diff>
--- a/sources for jjpoke.docx
+++ b/sources for jjpoke.docx
@@ -19,24 +19,13 @@
           <w:rPr>
             <w:rStyle w:val="Hyperlink"/>
           </w:rPr>
-          <w:t>https://thenounproject.com/icon/chinese-lantern-3232431/</w:t>
-        </w:r>
-      </w:hyperlink>
-    </w:p>
-    <w:p/>
-    <w:p>
-      <w:hyperlink r:id="rId6" w:history="1">
-        <w:r>
-          <w:rPr>
-            <w:rStyle w:val="Hyperlink"/>
-          </w:rPr>
           <w:t>https://unsplash.com/photos/_aQZnmZTuvo</w:t>
         </w:r>
       </w:hyperlink>
     </w:p>
     <w:p/>
     <w:p>
-      <w:hyperlink r:id="rId7" w:history="1">
+      <w:hyperlink r:id="rId6" w:history="1">
         <w:r>
           <w:rPr>
             <w:rStyle w:val="Hyperlink"/>
@@ -47,7 +36,7 @@
     </w:p>
     <w:p/>
     <w:p>
-      <w:hyperlink r:id="rId8" w:history="1">
+      <w:hyperlink r:id="rId7" w:history="1">
         <w:r>
           <w:rPr>
             <w:rStyle w:val="Hyperlink"/>
@@ -58,7 +47,7 @@
     </w:p>
     <w:p/>
     <w:p>
-      <w:hyperlink r:id="rId9" w:history="1">
+      <w:hyperlink r:id="rId8" w:history="1">
         <w:r>
           <w:rPr>
             <w:rStyle w:val="Hyperlink"/>
@@ -69,7 +58,7 @@
     </w:p>
     <w:p/>
     <w:p>
-      <w:hyperlink r:id="rId10" w:history="1">
+      <w:hyperlink r:id="rId9" w:history="1">
         <w:r>
           <w:rPr>
             <w:rStyle w:val="Hyperlink"/>

</xml_diff>